<commit_message>
Added tl;dr to report
* Fixed a typo in olympiad problems
</commit_message>
<xml_diff>
--- a/olymp_politex.docx
+++ b/olymp_politex.docx
@@ -166,23 +166,7 @@
           <w:rFonts w:ascii="Sylfaen" w:hAnsi="Sylfaen" w:cs="Arial"/>
           <w:lang w:val="en-US"/>
         </w:rPr>
-        <w:t xml:space="preserve"> </w:t>
-      </w:r>
-      <w:proofErr w:type="spellStart"/>
-      <w:r>
-        <w:rPr>
-          <w:rFonts w:ascii="Sylfaen" w:hAnsi="Sylfaen" w:cs="Arial"/>
-          <w:lang w:val="en-US"/>
-        </w:rPr>
-        <w:t>սպիտակ</w:t>
-      </w:r>
-      <w:proofErr w:type="spellEnd"/>
-      <w:r>
-        <w:rPr>
-          <w:rFonts w:ascii="Sylfaen" w:hAnsi="Sylfaen" w:cs="Arial"/>
-          <w:lang w:val="en-US"/>
-        </w:rPr>
-        <w:t xml:space="preserve"> </w:t>
+        <w:t xml:space="preserve"> սպիտակ </w:t>
       </w:r>
       <w:proofErr w:type="spellStart"/>
       <w:r>
@@ -294,23 +278,7 @@
           <w:rFonts w:ascii="Sylfaen" w:hAnsi="Sylfaen" w:cs="Arial"/>
           <w:lang w:val="en-US"/>
         </w:rPr>
-        <w:t xml:space="preserve"> </w:t>
-      </w:r>
-      <w:proofErr w:type="spellStart"/>
-      <w:r>
-        <w:rPr>
-          <w:rFonts w:ascii="Sylfaen" w:hAnsi="Sylfaen" w:cs="Arial"/>
-          <w:lang w:val="en-US"/>
-        </w:rPr>
-        <w:t>ֆիգուրների</w:t>
-      </w:r>
-      <w:proofErr w:type="spellEnd"/>
-      <w:r>
-        <w:rPr>
-          <w:rFonts w:ascii="Sylfaen" w:hAnsi="Sylfaen" w:cs="Arial"/>
-          <w:lang w:val="en-US"/>
-        </w:rPr>
-        <w:t xml:space="preserve"> </w:t>
+        <w:t xml:space="preserve"> ֆիգուրների </w:t>
       </w:r>
       <w:proofErr w:type="spellStart"/>
       <w:r>
@@ -550,23 +518,7 @@
           <w:rFonts w:ascii="Sylfaen" w:hAnsi="Sylfaen" w:cs="Arial"/>
           <w:lang w:val="en-US"/>
         </w:rPr>
-        <w:t xml:space="preserve"> </w:t>
-      </w:r>
-      <w:proofErr w:type="spellStart"/>
-      <w:r>
-        <w:rPr>
-          <w:rFonts w:ascii="Sylfaen" w:hAnsi="Sylfaen" w:cs="Arial"/>
-          <w:lang w:val="en-US"/>
-        </w:rPr>
-        <w:t>սպիտակ</w:t>
-      </w:r>
-      <w:proofErr w:type="spellEnd"/>
-      <w:r>
-        <w:rPr>
-          <w:rFonts w:ascii="Sylfaen" w:hAnsi="Sylfaen" w:cs="Arial"/>
-          <w:lang w:val="en-US"/>
-        </w:rPr>
-        <w:t xml:space="preserve"> </w:t>
+        <w:t xml:space="preserve"> սպիտակ </w:t>
       </w:r>
       <w:proofErr w:type="spellStart"/>
       <w:r>
@@ -733,7 +685,7 @@
           <w:rFonts w:ascii="Sylfaen" w:hAnsi="Sylfaen" w:cs="Arial"/>
           <w:lang w:val="en-US"/>
         </w:rPr>
-        <w:t>տիվ</w:t>
+        <w:t>թիվ</w:t>
       </w:r>
       <w:proofErr w:type="spellEnd"/>
       <w:r>
@@ -926,31 +878,22 @@
           <w:rFonts w:ascii="Sylfaen" w:hAnsi="Sylfaen" w:cs="Arial"/>
           <w:lang w:val="en-US"/>
         </w:rPr>
-        <w:t>տիվը-սպիտակ</w:t>
-      </w:r>
-      <w:proofErr w:type="spellEnd"/>
-      <w:r>
-        <w:rPr>
-          <w:rFonts w:ascii="Sylfaen" w:hAnsi="Sylfaen" w:cs="Arial"/>
-          <w:lang w:val="en-US"/>
-        </w:rPr>
-        <w:t xml:space="preserve"> </w:t>
-      </w:r>
-      <w:proofErr w:type="spellStart"/>
-      <w:r>
-        <w:rPr>
-          <w:rFonts w:ascii="Sylfaen" w:hAnsi="Sylfaen" w:cs="Arial"/>
-          <w:lang w:val="en-US"/>
-        </w:rPr>
-        <w:t>ֆիգուրների</w:t>
-      </w:r>
-      <w:proofErr w:type="spellEnd"/>
-      <w:r>
-        <w:rPr>
-          <w:rFonts w:ascii="Sylfaen" w:hAnsi="Sylfaen" w:cs="Arial"/>
-          <w:lang w:val="en-US"/>
-        </w:rPr>
-        <w:t xml:space="preserve"> </w:t>
+        <w:t>թիվ</w:t>
+      </w:r>
+      <w:r>
+        <w:rPr>
+          <w:rFonts w:ascii="Sylfaen" w:hAnsi="Sylfaen" w:cs="Arial"/>
+          <w:lang w:val="en-US"/>
+        </w:rPr>
+        <w:t>ը</w:t>
+      </w:r>
+      <w:proofErr w:type="spellEnd"/>
+      <w:r>
+        <w:rPr>
+          <w:rFonts w:ascii="Sylfaen" w:hAnsi="Sylfaen" w:cs="Arial"/>
+          <w:lang w:val="en-US"/>
+        </w:rPr>
+        <w:t xml:space="preserve">-սպիտակ ֆիգուրների </w:t>
       </w:r>
       <w:proofErr w:type="spellStart"/>
       <w:r>
@@ -1332,7 +1275,7 @@
           <w:rFonts w:ascii="Sylfaen" w:hAnsi="Sylfaen" w:cs="Arial"/>
           <w:lang w:val="en-US"/>
         </w:rPr>
-        <w:t>տիվ</w:t>
+        <w:t>թիվ</w:t>
       </w:r>
       <w:proofErr w:type="spellEnd"/>
       <w:r>
@@ -1379,23 +1322,7 @@
           <w:rFonts w:ascii="Sylfaen" w:hAnsi="Sylfaen" w:cs="Arial"/>
           <w:lang w:val="en-US"/>
         </w:rPr>
-        <w:t xml:space="preserve"> </w:t>
-      </w:r>
-      <w:proofErr w:type="spellStart"/>
-      <w:r>
-        <w:rPr>
-          <w:rFonts w:ascii="Sylfaen" w:hAnsi="Sylfaen" w:cs="Arial"/>
-          <w:lang w:val="en-US"/>
-        </w:rPr>
-        <w:t>ֆիգուրների</w:t>
-      </w:r>
-      <w:proofErr w:type="spellEnd"/>
-      <w:r>
-        <w:rPr>
-          <w:rFonts w:ascii="Sylfaen" w:hAnsi="Sylfaen" w:cs="Arial"/>
-          <w:lang w:val="en-US"/>
-        </w:rPr>
-        <w:t xml:space="preserve"> </w:t>
+        <w:t xml:space="preserve"> ֆիգուրների </w:t>
       </w:r>
       <w:proofErr w:type="spellStart"/>
       <w:r>
@@ -1635,23 +1562,7 @@
           <w:rFonts w:ascii="Sylfaen" w:hAnsi="Sylfaen" w:cs="Arial"/>
           <w:lang w:val="en-US"/>
         </w:rPr>
-        <w:t xml:space="preserve"> </w:t>
-      </w:r>
-      <w:proofErr w:type="spellStart"/>
-      <w:r>
-        <w:rPr>
-          <w:rFonts w:ascii="Sylfaen" w:hAnsi="Sylfaen" w:cs="Arial"/>
-          <w:lang w:val="en-US"/>
-        </w:rPr>
-        <w:t>սպիտակ</w:t>
-      </w:r>
-      <w:proofErr w:type="spellEnd"/>
-      <w:r>
-        <w:rPr>
-          <w:rFonts w:ascii="Sylfaen" w:hAnsi="Sylfaen" w:cs="Arial"/>
-          <w:lang w:val="en-US"/>
-        </w:rPr>
-        <w:t xml:space="preserve"> </w:t>
+        <w:t xml:space="preserve"> սպիտակ </w:t>
       </w:r>
       <w:proofErr w:type="spellStart"/>
       <w:r>
@@ -1918,7 +1829,14 @@
           <w:rFonts w:ascii="Sylfaen" w:hAnsi="Sylfaen" w:cs="Arial"/>
           <w:lang w:val="en-US"/>
         </w:rPr>
-        <w:t>տիվը</w:t>
+        <w:t>թիվ</w:t>
+      </w:r>
+      <w:r>
+        <w:rPr>
+          <w:rFonts w:ascii="Sylfaen" w:hAnsi="Sylfaen" w:cs="Arial"/>
+          <w:lang w:val="en-US"/>
+        </w:rPr>
+        <w:t>ը</w:t>
       </w:r>
       <w:proofErr w:type="spellEnd"/>
       <w:r>
@@ -2046,7 +1964,14 @@
           <w:rFonts w:ascii="Sylfaen" w:hAnsi="Sylfaen" w:cs="Arial"/>
           <w:lang w:val="en-US"/>
         </w:rPr>
-        <w:t>տիվը</w:t>
+        <w:t>թիվ</w:t>
+      </w:r>
+      <w:r>
+        <w:rPr>
+          <w:rFonts w:ascii="Sylfaen" w:hAnsi="Sylfaen" w:cs="Arial"/>
+          <w:lang w:val="en-US"/>
+        </w:rPr>
+        <w:t>ը</w:t>
       </w:r>
       <w:proofErr w:type="spellEnd"/>
       <w:r>
@@ -2586,7 +2511,21 @@
           <w:rFonts w:ascii="Sylfaen" w:hAnsi="Sylfaen" w:cs="Sylfaen"/>
           <w:lang w:val="hy-AM"/>
         </w:rPr>
-        <w:t>Տրված է մետաղադրամներով N պարկ։ Առաջին պարկում կա մեկ մետաղադրման։ Երկրորդ պարկում կա երկու մետաղադրամ, և այլն, K համարի պարկում կա K մետաղադրամ։ Ամեն քայլին թույլատրվում է ցանկացած L թվով պարկերից յուրաքանչյուրից հանել S մետաղադրամ։ (Յուրաքանչյուր քայլին L-ը և S-ը կարող են փոխվել)։</w:t>
+        <w:t>Տրված է մետաղադրամներով N պարկ։ Առաջին պարկում կա մեկ մետաղադր</w:t>
+      </w:r>
+      <w:r>
+        <w:rPr>
+          <w:rFonts w:ascii="Sylfaen" w:hAnsi="Sylfaen" w:cs="Sylfaen"/>
+          <w:lang w:val="hy-AM"/>
+        </w:rPr>
+        <w:t>ա</w:t>
+      </w:r>
+      <w:r>
+        <w:rPr>
+          <w:rFonts w:ascii="Sylfaen" w:hAnsi="Sylfaen" w:cs="Sylfaen"/>
+          <w:lang w:val="hy-AM"/>
+        </w:rPr>
+        <w:t>մ։ Երկրորդ պարկում կա երկու մետաղադրամ, և այլն, K համարի պարկում կա K մետաղադրամ։ Ամեն քայլին թույլատրվում է ցանկացած L թվով պարկերից յուրաքանչյուրից հանել S մետաղադրամ։ (Յուրաքանչյուր քայլին L-ը և S-ը կարող են փոխվել)։</w:t>
       </w:r>
       <w:r>
         <w:rPr>
@@ -2635,7 +2574,16 @@
           <w:rFonts w:ascii="Sylfaen" w:hAnsi="Sylfaen" w:cs="Sylfaen"/>
           <w:lang w:val="hy-AM"/>
         </w:rPr>
-        <w:t>Մուտքում տրված է մի ամբողջ թիվ՝ պարկերի N (0 &lt; N &lt; 10</w:t>
+        <w:t>Մու</w:t>
+      </w:r>
+      <w:bookmarkStart w:id="0" w:name="_GoBack"/>
+      <w:bookmarkEnd w:id="0"/>
+      <w:r>
+        <w:rPr>
+          <w:rFonts w:ascii="Sylfaen" w:hAnsi="Sylfaen" w:cs="Sylfaen"/>
+          <w:lang w:val="hy-AM"/>
+        </w:rPr>
+        <w:t>տքում տրված է մի ամբողջ թիվ՝ պարկերի N (0 &lt; N &lt; 10</w:t>
       </w:r>
       <w:r>
         <w:rPr>
@@ -2776,8 +2724,6 @@
               </w:rPr>
               <w:t>Ելք</w:t>
             </w:r>
-            <w:bookmarkStart w:id="0" w:name="_GoBack"/>
-            <w:bookmarkEnd w:id="0"/>
           </w:p>
         </w:tc>
       </w:tr>

</xml_diff>